<commit_message>
Endring i formatering og lignende.
</commit_message>
<xml_diff>
--- a/eksempler/insertFromContentBlocksOutput.docx
+++ b/eksempler/insertFromContentBlocksOutput.docx
@@ -1,6 +1,6 @@
 
 <file path=word/document.xml><?xml version="1.0" encoding="utf-8"?>
-<w:document xmlns:w="http://schemas.openxmlformats.org/wordprocessingml/2006/main" xmlns:r="http://schemas.openxmlformats.org/officeDocument/2006/relationships" xmlns:m="http://schemas.openxmlformats.org/officeDocument/2006/math" xmlns:wp="http://schemas.openxmlformats.org/drawingml/2006/wordprocessingDrawing" xmlns:a="http://schemas.openxmlformats.org/drawingml/2006/main" xmlns:ns6="http://schemas.openxmlformats.org/schemaLibrary/2006/main" xmlns:c="http://schemas.openxmlformats.org/drawingml/2006/chart" xmlns:ns8="http://schemas.openxmlformats.org/drawingml/2006/chartDrawing" xmlns:dgm="http://schemas.openxmlformats.org/drawingml/2006/diagram" xmlns:pic="http://schemas.openxmlformats.org/drawingml/2006/picture" xmlns:ns11="http://schemas.openxmlformats.org/drawingml/2006/spreadsheetDrawing" xmlns:dsp="http://schemas.microsoft.com/office/drawing/2008/diagram" xmlns:ns13="urn:schemas-microsoft-com:office:excel" xmlns:o="urn:schemas-microsoft-com:office:office" xmlns:v="urn:schemas-microsoft-com:vml" xmlns:w10="urn:schemas-microsoft-com:office:word" xmlns:ns17="urn:schemas-microsoft-com:office:powerpoint" xmlns:odx="http://opendope.org/xpaths" xmlns:odc="http://opendope.org/conditions" xmlns:odq="http://opendope.org/questions" xmlns:odi="http://opendope.org/components" xmlns:odgm="http://opendope.org/SmartArt/DataHierarchy" xmlns:ns24="http://schemas.openxmlformats.org/officeDocument/2006/bibliography" xmlns:ns25="http://schemas.openxmlformats.org/drawingml/2006/compatibility" xmlns:ns26="http://schemas.openxmlformats.org/drawingml/2006/lockedCanvas">
+<w:document xmlns:w="http://schemas.openxmlformats.org/wordprocessingml/2006/main" xmlns:r="http://schemas.openxmlformats.org/officeDocument/2006/relationships" xmlns:m="http://schemas.openxmlformats.org/officeDocument/2006/math" xmlns:wp="http://schemas.openxmlformats.org/drawingml/2006/wordprocessingDrawing" xmlns:a="http://schemas.openxmlformats.org/drawingml/2006/main" xmlns:ns6="http://schemas.openxmlformats.org/schemaLibrary/2006/main" xmlns:c="http://schemas.openxmlformats.org/drawingml/2006/chart" xmlns:ns8="http://schemas.openxmlformats.org/drawingml/2006/chartDrawing" xmlns:dgm="http://schemas.openxmlformats.org/drawingml/2006/diagram" xmlns:pic="http://schemas.openxmlformats.org/drawingml/2006/picture" xmlns:ns11="http://schemas.openxmlformats.org/drawingml/2006/spreadsheetDrawing" xmlns:dsp="http://schemas.microsoft.com/office/drawing/2008/diagram" xmlns:v="urn:schemas-microsoft-com:vml" xmlns:o="urn:schemas-microsoft-com:office:office" xmlns:ns15="urn:schemas-microsoft-com:office:excel" xmlns:w10="urn:schemas-microsoft-com:office:word" xmlns:ns17="urn:schemas-microsoft-com:office:powerpoint" xmlns:odx="http://opendope.org/xpaths" xmlns:odc="http://opendope.org/conditions" xmlns:odq="http://opendope.org/questions" xmlns:odi="http://opendope.org/components" xmlns:odgm="http://opendope.org/SmartArt/DataHierarchy" xmlns:ns24="http://schemas.openxmlformats.org/officeDocument/2006/bibliography" xmlns:ns25="http://schemas.openxmlformats.org/drawingml/2006/compatibility" xmlns:ns26="http://schemas.openxmlformats.org/drawingml/2006/lockedCanvas">
   <w:body>
     <w:p>
       <w:pPr>
@@ -257,7 +257,7 @@
 </file>
 
 <file path=word/styles.xml><?xml version="1.0" encoding="utf-8"?>
-<w:styles xmlns:w="http://schemas.openxmlformats.org/wordprocessingml/2006/main" xmlns:r="http://schemas.openxmlformats.org/officeDocument/2006/relationships" xmlns:m="http://schemas.openxmlformats.org/officeDocument/2006/math" xmlns:wp="http://schemas.openxmlformats.org/drawingml/2006/wordprocessingDrawing" xmlns:a="http://schemas.openxmlformats.org/drawingml/2006/main" xmlns:ns6="http://schemas.openxmlformats.org/schemaLibrary/2006/main" xmlns:c="http://schemas.openxmlformats.org/drawingml/2006/chart" xmlns:ns8="http://schemas.openxmlformats.org/drawingml/2006/chartDrawing" xmlns:dgm="http://schemas.openxmlformats.org/drawingml/2006/diagram" xmlns:pic="http://schemas.openxmlformats.org/drawingml/2006/picture" xmlns:ns11="http://schemas.openxmlformats.org/drawingml/2006/spreadsheetDrawing" xmlns:dsp="http://schemas.microsoft.com/office/drawing/2008/diagram" xmlns:ns13="urn:schemas-microsoft-com:office:excel" xmlns:o="urn:schemas-microsoft-com:office:office" xmlns:v="urn:schemas-microsoft-com:vml" xmlns:w10="urn:schemas-microsoft-com:office:word" xmlns:ns17="urn:schemas-microsoft-com:office:powerpoint" xmlns:odx="http://opendope.org/xpaths" xmlns:odc="http://opendope.org/conditions" xmlns:odq="http://opendope.org/questions" xmlns:odi="http://opendope.org/components" xmlns:odgm="http://opendope.org/SmartArt/DataHierarchy" xmlns:ns24="http://schemas.openxmlformats.org/officeDocument/2006/bibliography" xmlns:ns25="http://schemas.openxmlformats.org/drawingml/2006/compatibility" xmlns:ns26="http://schemas.openxmlformats.org/drawingml/2006/lockedCanvas">
+<w:styles xmlns:w="http://schemas.openxmlformats.org/wordprocessingml/2006/main" xmlns:r="http://schemas.openxmlformats.org/officeDocument/2006/relationships" xmlns:m="http://schemas.openxmlformats.org/officeDocument/2006/math" xmlns:wp="http://schemas.openxmlformats.org/drawingml/2006/wordprocessingDrawing" xmlns:a="http://schemas.openxmlformats.org/drawingml/2006/main" xmlns:ns6="http://schemas.openxmlformats.org/schemaLibrary/2006/main" xmlns:c="http://schemas.openxmlformats.org/drawingml/2006/chart" xmlns:ns8="http://schemas.openxmlformats.org/drawingml/2006/chartDrawing" xmlns:dgm="http://schemas.openxmlformats.org/drawingml/2006/diagram" xmlns:pic="http://schemas.openxmlformats.org/drawingml/2006/picture" xmlns:ns11="http://schemas.openxmlformats.org/drawingml/2006/spreadsheetDrawing" xmlns:dsp="http://schemas.microsoft.com/office/drawing/2008/diagram" xmlns:v="urn:schemas-microsoft-com:vml" xmlns:o="urn:schemas-microsoft-com:office:office" xmlns:ns15="urn:schemas-microsoft-com:office:excel" xmlns:w10="urn:schemas-microsoft-com:office:word" xmlns:ns17="urn:schemas-microsoft-com:office:powerpoint" xmlns:odx="http://opendope.org/xpaths" xmlns:odc="http://opendope.org/conditions" xmlns:odq="http://opendope.org/questions" xmlns:odi="http://opendope.org/components" xmlns:odgm="http://opendope.org/SmartArt/DataHierarchy" xmlns:ns24="http://schemas.openxmlformats.org/officeDocument/2006/bibliography" xmlns:ns25="http://schemas.openxmlformats.org/drawingml/2006/compatibility" xmlns:ns26="http://schemas.openxmlformats.org/drawingml/2006/lockedCanvas">
   <w:docDefaults>
     <w:rPrDefault>
       <w:rPr>

</xml_diff>